<commit_message>
fix(v7.0): Remove corrupt unicode characters from reference packet
- Fix mojibake characters in markdown files (box-drawing, arrows,
  smart quotes, emojis interpreted as Windows-1252 and re-encoded)
- Replace unicode box-drawing diagrams with ASCII equivalents
- Regenerate all docx files with pandoc to ensure clean output
- All 19 markdown files and 20 docx files verified clean of
  corrupt characters

Files fixed:
- 03-MCMAP_System_Architecture.md
- 05-MCMAP_Agent_Capabilities.md
- 06-MCMAP_Data_Architecture.md
- 07-MCMAP_AIBuilder_Integration.md
- 08-MCMAP_Operational_Runbook.md
- 09-MCMAP_Quality_Assurance.md
- AGENT_UPDATE_Stakeholder_Routing.md
- EXTERNAL_AGENT_INTEGRATION_REQUIREMENTS_v7.0.md
- KB-MCMAP_Access_Control_Reference.md
- KB-MCMAP_Stakeholder_Value_Framework.md

Co-Authored-By: Claude Opus 4.5 <noreply@anthropic.com>
</commit_message>
<xml_diff>
--- a/release/v7.0/docs/mcmap-reference-packet/docx/05-MCMAP_Agent_Capabilities.docx
+++ b/release/v7.0/docs/mcmap-reference-packet/docx/05-MCMAP_Agent_Capabilities.docx
@@ -523,7 +523,7 @@
         <w:rPr>
           <w:rStyle w:val="VerbatimChar"/>
         </w:rPr>
-        <w:t xml:space="preserve">â”Œâ”€â”€â”€â”€â”€â”€â”€â”€â”€â”€â”€â”€â”€â”€â”€â”€â”€â”€â”€â”€â”€â”€â”€â”€â”€â”€â”€â”€â”€â”€â”€â”€â”€â”€â”€â”€â”€â”€â”€â”€â”€â”€â”€â”€â”€â”€â”€â”€â”€â”€â”€â”€â”€â”€â”€â”€â”€â”€â”€â”€â”€â”€â”€â”€â”€â”€â”€â”€â”€â”€â”€â”€â”€â”€â”€â”€â”€â”</w:t>
+        <w:t xml:space="preserve">+------------------------------------------------------------------------------+</w:t>
       </w:r>
       <w:r>
         <w:br/>
@@ -532,7 +532,7 @@
         <w:rPr>
           <w:rStyle w:val="VerbatimChar"/>
         </w:rPr>
-        <w:t xml:space="preserve">â”‚                      MCMAP AGENT ECOSYSTEM                                    â”‚</w:t>
+        <w:t xml:space="preserve">|                      MCMAP AGENT ECOSYSTEM v7.0                              |</w:t>
       </w:r>
       <w:r>
         <w:br/>
@@ -541,7 +541,7 @@
         <w:rPr>
           <w:rStyle w:val="VerbatimChar"/>
         </w:rPr>
-        <w:t xml:space="preserve">â”œâ”€â”€â”€â”€â”€â”€â”€â”€â”€â”€â”€â”€â”€â”€â”€â”€â”€â”€â”€â”€â”€â”€â”€â”€â”€â”€â”€â”€â”€â”€â”€â”€â”€â”€â”€â”€â”€â”€â”€â”€â”€â”€â”€â”€â”€â”€â”€â”€â”€â”€â”€â”€â”€â”€â”€â”€â”€â”€â”€â”€â”€â”€â”€â”€â”€â”€â”€â”€â”€â”€â”€â”€â”€â”€â”€â”€â”€â”¤</w:t>
+        <w:t xml:space="preserve">+------------------------------------------------------------------------------+</w:t>
       </w:r>
       <w:r>
         <w:br/>
@@ -550,7 +550,7 @@
         <w:rPr>
           <w:rStyle w:val="VerbatimChar"/>
         </w:rPr>
-        <w:t xml:space="preserve">â”‚                                                                              â”‚</w:t>
+        <w:t xml:space="preserve">|                                                                              |</w:t>
       </w:r>
       <w:r>
         <w:br/>
@@ -559,7 +559,7 @@
         <w:rPr>
           <w:rStyle w:val="VerbatimChar"/>
         </w:rPr>
-        <w:t xml:space="preserve">â”‚                        â”Œâ”€â”€â”€â”€â”€â”€â”€â”€â”€â”€â”€â”€â”€â”                                       â”‚</w:t>
+        <w:t xml:space="preserve">|                          +---------------+                                   |</w:t>
       </w:r>
       <w:r>
         <w:br/>
@@ -568,7 +568,7 @@
         <w:rPr>
           <w:rStyle w:val="VerbatimChar"/>
         </w:rPr>
-        <w:t xml:space="preserve">â”‚                        â”‚     ORC     â”‚                                       â”‚</w:t>
+        <w:t xml:space="preserve">|                          |      ORC      |                                   |</w:t>
       </w:r>
       <w:r>
         <w:br/>
@@ -577,7 +577,7 @@
         <w:rPr>
           <w:rStyle w:val="VerbatimChar"/>
         </w:rPr>
-        <w:t xml:space="preserve">â”‚                        â”‚ Orchestratorâ”‚                                       â”‚</w:t>
+        <w:t xml:space="preserve">|                          |  Orchestrator |                                   |</w:t>
       </w:r>
       <w:r>
         <w:br/>
@@ -586,7 +586,7 @@
         <w:rPr>
           <w:rStyle w:val="VerbatimChar"/>
         </w:rPr>
-        <w:t xml:space="preserve">â”‚                        â””â”€â”€â”€â”€â”€â”€â”¬â”€â”€â”€â”€â”€â”€â”˜                                       â”‚</w:t>
+        <w:t xml:space="preserve">|                          +-------+-------+                                   |</w:t>
       </w:r>
       <w:r>
         <w:br/>
@@ -595,7 +595,7 @@
         <w:rPr>
           <w:rStyle w:val="VerbatimChar"/>
         </w:rPr>
-        <w:t xml:space="preserve">â”‚                               â”‚                                              â”‚</w:t>
+        <w:t xml:space="preserve">|                                  |                                           |</w:t>
       </w:r>
       <w:r>
         <w:br/>
@@ -604,7 +604,7 @@
         <w:rPr>
           <w:rStyle w:val="VerbatimChar"/>
         </w:rPr>
-        <w:t xml:space="preserve">â”‚          â”Œâ”€â”€â”€â”€â”€â”€â”€â”€â”€â”€â”€â”€â”€â”€â”€â”€â”€â”€â”€â”€â”¼â”€â”€â”€â”€â”€â”€â”€â”€â”€â”€â”€â”€â”€â”€â”€â”€â”€â”€â”€â”€â”                        â”‚</w:t>
+        <w:t xml:space="preserve">|        +------------+------------+------------+------------+                 |</w:t>
       </w:r>
       <w:r>
         <w:br/>
@@ -613,7 +613,7 @@
         <w:rPr>
           <w:rStyle w:val="VerbatimChar"/>
         </w:rPr>
-        <w:t xml:space="preserve">â”‚          â”‚                    â”‚                    â”‚                        â”‚</w:t>
+        <w:t xml:space="preserve">|        |            |            |            |            |                 |</w:t>
       </w:r>
       <w:r>
         <w:br/>
@@ -622,7 +622,7 @@
         <w:rPr>
           <w:rStyle w:val="VerbatimChar"/>
         </w:rPr>
-        <w:t xml:space="preserve">â”‚          â–¼                    â–¼                    â–¼                        â”‚</w:t>
+        <w:t xml:space="preserve">|        v            v            v            v            v                 |</w:t>
       </w:r>
       <w:r>
         <w:br/>
@@ -631,7 +631,7 @@
         <w:rPr>
           <w:rStyle w:val="VerbatimChar"/>
         </w:rPr>
-        <w:t xml:space="preserve">â”‚  â”Œâ”€â”€â”€â”€â”€â”€â”€â”€â”€â”€â”€â”€â”€â”€â”€â”   â”Œâ”€â”€â”€â”€â”€â”€â”€â”€â”€â”€â”€â”€â”€â”€â”€â”   â”Œâ”€â”€â”€â”€â”€â”€â”€â”€â”€â”€â”€â”€â”€â”€â”€â”                 â”‚</w:t>
+        <w:t xml:space="preserve">| +-----------+ +-----------+ +-----------+ +-----------+ +-----------+       |</w:t>
       </w:r>
       <w:r>
         <w:br/>
@@ -640,7 +640,7 @@
         <w:rPr>
           <w:rStyle w:val="VerbatimChar"/>
         </w:rPr>
-        <w:t xml:space="preserve">â”‚  â”‚   MPA DOMAIN  â”‚   â”‚   CA DOMAIN   â”‚   â”‚   SUPPORT     â”‚                 â”‚</w:t>
+        <w:t xml:space="preserve">| |    MPA    | |     CA    | |  SUPPORT  | |   GROWTH  | |   INFRA   |       |</w:t>
       </w:r>
       <w:r>
         <w:br/>
@@ -649,7 +649,7 @@
         <w:rPr>
           <w:rStyle w:val="VerbatimChar"/>
         </w:rPr>
-        <w:t xml:space="preserve">â”‚  â”œâ”€â”€â”€â”€â”€â”€â”€â”€â”€â”€â”€â”€â”€â”€â”€â”¤   â”œâ”€â”€â”€â”€â”€â”€â”€â”€â”€â”€â”€â”€â”€â”€â”€â”¤   â”œâ”€â”€â”€â”€â”€â”€â”€â”€â”€â”€â”€â”€â”€â”€â”€â”¤                 â”‚</w:t>
+        <w:t xml:space="preserve">| +-----------+ +-----------+ +-----------+ +-----------+ +-----------+       |</w:t>
       </w:r>
       <w:r>
         <w:br/>
@@ -658,7 +658,7 @@
         <w:rPr>
           <w:rStyle w:val="VerbatimChar"/>
         </w:rPr>
-        <w:t xml:space="preserve">â”‚  â”‚ ANL Analytics â”‚   â”‚ CST Strategy  â”‚   â”‚ DOC Document  â”‚                 â”‚</w:t>
+        <w:t xml:space="preserve">| | ANL       | | CST       | | DOC       | | GHA       | | DVO       |       |</w:t>
       </w:r>
       <w:r>
         <w:br/>
@@ -667,7 +667,7 @@
         <w:rPr>
           <w:rStyle w:val="VerbatimChar"/>
         </w:rPr>
-        <w:t xml:space="preserve">â”‚  â”‚ AUD Audience  â”‚   â”‚ CHG Change    â”‚   â”‚ PRF Perform   â”‚                 â”‚</w:t>
+        <w:t xml:space="preserve">| | AUD       | | CHG       | | PRF       | |           | | DTA*      |       |</w:t>
       </w:r>
       <w:r>
         <w:br/>
@@ -676,7 +676,7 @@
         <w:rPr>
           <w:rStyle w:val="VerbatimChar"/>
         </w:rPr>
-        <w:t xml:space="preserve">â”‚  â”‚ CHA Channel   â”‚   â”‚ CA  Analysis  â”‚   â”‚               â”‚                 â”‚</w:t>
+        <w:t xml:space="preserve">| | CHA       | | MKT       | | DOCS      | |           | |           |       |</w:t>
       </w:r>
       <w:r>
         <w:br/>
@@ -685,7 +685,7 @@
         <w:rPr>
           <w:rStyle w:val="VerbatimChar"/>
         </w:rPr>
-        <w:t xml:space="preserve">â”‚  â”‚ SPO Supply    â”‚   â”‚               â”‚   â”‚               â”‚                 â”‚</w:t>
+        <w:t xml:space="preserve">| | SPO       | |           | |           | |           | |           |       |</w:t>
       </w:r>
       <w:r>
         <w:br/>
@@ -694,7 +694,7 @@
         <w:rPr>
           <w:rStyle w:val="VerbatimChar"/>
         </w:rPr>
-        <w:t xml:space="preserve">â”‚  â””â”€â”€â”€â”€â”€â”€â”€â”€â”€â”€â”€â”€â”€â”€â”€â”˜   â””â”€â”€â”€â”€â”€â”€â”€â”€â”€â”€â”€â”€â”€â”€â”€â”˜   â””â”€â”€â”€â”€â”€â”€â”€â”€â”€â”€â”€â”€â”€â”€â”€â”˜                 â”‚</w:t>
+        <w:t xml:space="preserve">| +-----------+ +-----------+ +-----------+ +-----------+ +-----------+       |</w:t>
       </w:r>
       <w:r>
         <w:br/>
@@ -703,7 +703,7 @@
         <w:rPr>
           <w:rStyle w:val="VerbatimChar"/>
         </w:rPr>
-        <w:t xml:space="preserve">â”‚                                                                              â”‚</w:t>
+        <w:t xml:space="preserve">|                                                                              |</w:t>
       </w:r>
       <w:r>
         <w:br/>
@@ -712,7 +712,43 @@
         <w:rPr>
           <w:rStyle w:val="VerbatimChar"/>
         </w:rPr>
-        <w:t xml:space="preserve">â””â”€â”€â”€â”€â”€â”€â”€â”€â”€â”€â”€â”€â”€â”€â”€â”€â”€â”€â”€â”€â”€â”€â”€â”€â”€â”€â”€â”€â”€â”€â”€â”€â”€â”€â”€â”€â”€â”€â”€â”€â”€â”€â”€â”€â”€â”€â”€â”€â”€â”€â”€â”€â”€â”€â”€â”€â”€â”€â”€â”€â”€â”€â”€â”€â”€â”€â”€â”€â”€â”€â”€â”€â”€â”€â”€â”€â”€â”˜</w:t>
+        <w:t xml:space="preserve">| EXTERNAL INTEGRATIONS (Pending):                                             |</w:t>
+      </w:r>
+      <w:r>
+        <w:br/>
+      </w:r>
+      <w:r>
+        <w:rPr>
+          <w:rStyle w:val="VerbatimChar"/>
+        </w:rPr>
+        <w:t xml:space="preserve">| MMM | MMO | TAL | DYN | RMN | SES | MEI | SAL                                |</w:t>
+      </w:r>
+      <w:r>
+        <w:br/>
+      </w:r>
+      <w:r>
+        <w:rPr>
+          <w:rStyle w:val="VerbatimChar"/>
+        </w:rPr>
+        <w:t xml:space="preserve">|                                                                              |</w:t>
+      </w:r>
+      <w:r>
+        <w:br/>
+      </w:r>
+      <w:r>
+        <w:rPr>
+          <w:rStyle w:val="VerbatimChar"/>
+        </w:rPr>
+        <w:t xml:space="preserve">| * DTA pending Databricks workspace provisioning                              |</w:t>
+      </w:r>
+      <w:r>
+        <w:br/>
+      </w:r>
+      <w:r>
+        <w:rPr>
+          <w:rStyle w:val="VerbatimChar"/>
+        </w:rPr>
+        <w:t xml:space="preserve">+------------------------------------------------------------------------------+</w:t>
       </w:r>
     </w:p>
     <w:bookmarkEnd w:id="15"/>
@@ -3276,7 +3312,7 @@
         <w:rPr>
           <w:rStyle w:val="VerbatimChar"/>
         </w:rPr>
-        <w:t xml:space="preserve">Keywords                              â†’ Agent</w:t>
+        <w:t xml:space="preserve">Keywords                              -&gt; Agent</w:t>
       </w:r>
       <w:r>
         <w:br/>
@@ -3285,7 +3321,7 @@
         <w:rPr>
           <w:rStyle w:val="VerbatimChar"/>
         </w:rPr>
-        <w:t xml:space="preserve">â”€â”€â”€â”€â”€â”€â”€â”€â”€â”€â”€â”€â”€â”€â”€â”€â”€â”€â”€â”€â”€â”€â”€â”€â”€â”€â”€â”€â”€â”€â”€â”€â”€â”€â”€â”€â”€â”€â”€â”€â”€â”€â”€â”€â”€â”€</w:t>
+        <w:t xml:space="preserve">----------------------------------------------</w:t>
       </w:r>
       <w:r>
         <w:br/>
@@ -3294,7 +3330,7 @@
         <w:rPr>
           <w:rStyle w:val="VerbatimChar"/>
         </w:rPr>
-        <w:t xml:space="preserve">budget, projection, forecast          â†’ ANL</w:t>
+        <w:t xml:space="preserve">budget, projection, forecast          -&gt; ANL</w:t>
       </w:r>
       <w:r>
         <w:br/>
@@ -3303,7 +3339,7 @@
         <w:rPr>
           <w:rStyle w:val="VerbatimChar"/>
         </w:rPr>
-        <w:t xml:space="preserve">calculate, model, scenario            â†’ ANL</w:t>
+        <w:t xml:space="preserve">calculate, model, scenario            -&gt; ANL</w:t>
       </w:r>
       <w:r>
         <w:br/>
@@ -3312,7 +3348,7 @@
         <w:rPr>
           <w:rStyle w:val="VerbatimChar"/>
         </w:rPr>
-        <w:t xml:space="preserve">audience, segment, target             â†’ AUD</w:t>
+        <w:t xml:space="preserve">audience, segment, target             -&gt; AUD</w:t>
       </w:r>
       <w:r>
         <w:br/>
@@ -3321,7 +3357,7 @@
         <w:rPr>
           <w:rStyle w:val="VerbatimChar"/>
         </w:rPr>
-        <w:t xml:space="preserve">persona, ltv, lifetime value          â†’ AUD</w:t>
+        <w:t xml:space="preserve">persona, ltv, lifetime value          -&gt; AUD</w:t>
       </w:r>
       <w:r>
         <w:br/>
@@ -3330,7 +3366,7 @@
         <w:rPr>
           <w:rStyle w:val="VerbatimChar"/>
         </w:rPr>
-        <w:t xml:space="preserve">channel, media, mix                   â†’ CHA</w:t>
+        <w:t xml:space="preserve">channel, media, mix                   -&gt; CHA</w:t>
       </w:r>
       <w:r>
         <w:br/>
@@ -3339,7 +3375,7 @@
         <w:rPr>
           <w:rStyle w:val="VerbatimChar"/>
         </w:rPr>
-        <w:t xml:space="preserve">allocation, spend distribution        â†’ CHA</w:t>
+        <w:t xml:space="preserve">allocation, spend distribution        -&gt; CHA</w:t>
       </w:r>
       <w:r>
         <w:br/>
@@ -3348,7 +3384,7 @@
         <w:rPr>
           <w:rStyle w:val="VerbatimChar"/>
         </w:rPr>
-        <w:t xml:space="preserve">programmatic, ssp, dsp                â†’ SPO</w:t>
+        <w:t xml:space="preserve">programmatic, ssp, dsp                -&gt; SPO</w:t>
       </w:r>
       <w:r>
         <w:br/>
@@ -3357,7 +3393,7 @@
         <w:rPr>
           <w:rStyle w:val="VerbatimChar"/>
         </w:rPr>
-        <w:t xml:space="preserve">fee, supply path, partner             â†’ SPO</w:t>
+        <w:t xml:space="preserve">fee, supply path, partner             -&gt; SPO</w:t>
       </w:r>
       <w:r>
         <w:br/>
@@ -3366,7 +3402,7 @@
         <w:rPr>
           <w:rStyle w:val="VerbatimChar"/>
         </w:rPr>
-        <w:t xml:space="preserve">document, export, report              â†’ DOC</w:t>
+        <w:t xml:space="preserve">document, export, report              -&gt; DOC</w:t>
       </w:r>
       <w:r>
         <w:br/>
@@ -3375,7 +3411,7 @@
         <w:rPr>
           <w:rStyle w:val="VerbatimChar"/>
         </w:rPr>
-        <w:t xml:space="preserve">brief, presentation                   â†’ DOC</w:t>
+        <w:t xml:space="preserve">brief, presentation                   -&gt; DOC</w:t>
       </w:r>
       <w:r>
         <w:br/>
@@ -3384,7 +3420,7 @@
         <w:rPr>
           <w:rStyle w:val="VerbatimChar"/>
         </w:rPr>
-        <w:t xml:space="preserve">performance, attribution              â†’ PRF</w:t>
+        <w:t xml:space="preserve">performance, attribution              -&gt; PRF</w:t>
       </w:r>
       <w:r>
         <w:br/>
@@ -3393,7 +3429,7 @@
         <w:rPr>
           <w:rStyle w:val="VerbatimChar"/>
         </w:rPr>
-        <w:t xml:space="preserve">anomaly, optimize, kpi                â†’ PRF</w:t>
+        <w:t xml:space="preserve">anomaly, optimize, kpi                -&gt; PRF</w:t>
       </w:r>
       <w:r>
         <w:br/>
@@ -3402,7 +3438,7 @@
         <w:rPr>
           <w:rStyle w:val="VerbatimChar"/>
         </w:rPr>
-        <w:t xml:space="preserve">framework, strategy, porter           â†’ CST</w:t>
+        <w:t xml:space="preserve">framework, strategy, porter           -&gt; CST</w:t>
       </w:r>
       <w:r>
         <w:br/>
@@ -3411,7 +3447,7 @@
         <w:rPr>
           <w:rStyle w:val="VerbatimChar"/>
         </w:rPr>
-        <w:t xml:space="preserve">prioritize, rice, moscow              â†’ CST</w:t>
+        <w:t xml:space="preserve">prioritize, rice, moscow              -&gt; CST</w:t>
       </w:r>
       <w:r>
         <w:br/>
@@ -3420,7 +3456,7 @@
         <w:rPr>
           <w:rStyle w:val="VerbatimChar"/>
         </w:rPr>
-        <w:t xml:space="preserve">change, adoption, readiness           â†’ CHG</w:t>
+        <w:t xml:space="preserve">change, adoption, readiness           -&gt; CHG</w:t>
       </w:r>
       <w:r>
         <w:br/>
@@ -3429,7 +3465,7 @@
         <w:rPr>
           <w:rStyle w:val="VerbatimChar"/>
         </w:rPr>
-        <w:t xml:space="preserve">stakeholder, resistance               â†’ CHG</w:t>
+        <w:t xml:space="preserve">stakeholder, resistance               -&gt; CHG</w:t>
       </w:r>
       <w:r>
         <w:br/>
@@ -3438,7 +3474,7 @@
         <w:rPr>
           <w:rStyle w:val="VerbatimChar"/>
         </w:rPr>
-        <w:t xml:space="preserve">business case, consulting             â†’ CA</w:t>
+        <w:t xml:space="preserve">business case, consulting             -&gt; CA</w:t>
       </w:r>
       <w:r>
         <w:br/>
@@ -3447,7 +3483,7 @@
         <w:rPr>
           <w:rStyle w:val="VerbatimChar"/>
         </w:rPr>
-        <w:t xml:space="preserve">workflow, step, gate, help            â†’ ORC (self)</w:t>
+        <w:t xml:space="preserve">workflow, step, gate, help            -&gt; ORC (self)</w:t>
       </w:r>
     </w:p>
     <w:p>
@@ -18073,7 +18109,7 @@
         <w:rPr>
           <w:rStyle w:val="VerbatimChar"/>
         </w:rPr>
-        <w:t xml:space="preserve">┌─────────────────────────────────────────────────────────────────────┐</w:t>
+        <w:t xml:space="preserve">+---------------------------------------------------------------------+</w:t>
       </w:r>
       <w:r>
         <w:br/>
@@ -18082,7 +18118,7 @@
         <w:rPr>
           <w:rStyle w:val="VerbatimChar"/>
         </w:rPr>
-        <w:t xml:space="preserve">│                    MCMAP ↔ DATABRICKS INTEGRATION                   │</w:t>
+        <w:t xml:space="preserve">|                    MCMAP &lt;-&gt; DATABRICKS INTEGRATION                 |</w:t>
       </w:r>
       <w:r>
         <w:br/>
@@ -18091,7 +18127,7 @@
         <w:rPr>
           <w:rStyle w:val="VerbatimChar"/>
         </w:rPr>
-        <w:t xml:space="preserve">├─────────────────────────────────────────────────────────────────────┤</w:t>
+        <w:t xml:space="preserve">+---------------------------------------------------------------------+</w:t>
       </w:r>
       <w:r>
         <w:br/>
@@ -18100,7 +18136,7 @@
         <w:rPr>
           <w:rStyle w:val="VerbatimChar"/>
         </w:rPr>
-        <w:t xml:space="preserve">│                                                                     │</w:t>
+        <w:t xml:space="preserve">|                                                                     |</w:t>
       </w:r>
       <w:r>
         <w:br/>
@@ -18109,7 +18145,7 @@
         <w:rPr>
           <w:rStyle w:val="VerbatimChar"/>
         </w:rPr>
-        <w:t xml:space="preserve">│  ┌─────────────┐         ┌─────────────┐         ┌─────────────┐  │</w:t>
+        <w:t xml:space="preserve">|  +-------------+         +-------------+         +-------------+    |</w:t>
       </w:r>
       <w:r>
         <w:br/>
@@ -18118,7 +18154,7 @@
         <w:rPr>
           <w:rStyle w:val="VerbatimChar"/>
         </w:rPr>
-        <w:t xml:space="preserve">│  │    MCMAP    │  ──►    │     DTA     │  ──►    │  Databricks │  │</w:t>
+        <w:t xml:space="preserve">|  |    MCMAP    |  ---&gt;   |     DTA     |  ---&gt;   |  Databricks |    |</w:t>
       </w:r>
       <w:r>
         <w:br/>
@@ -18127,7 +18163,7 @@
         <w:rPr>
           <w:rStyle w:val="VerbatimChar"/>
         </w:rPr>
-        <w:t xml:space="preserve">│  │   Agents    │         │    Agent    │         │  Unity Cat  │  │</w:t>
+        <w:t xml:space="preserve">|  |   Agents    |         |    Agent    |         |  Unity Cat  |    |</w:t>
       </w:r>
       <w:r>
         <w:br/>
@@ -18136,7 +18172,7 @@
         <w:rPr>
           <w:rStyle w:val="VerbatimChar"/>
         </w:rPr>
-        <w:t xml:space="preserve">│  └─────────────┘         └─────────────┘         └─────────────┘  │</w:t>
+        <w:t xml:space="preserve">|  +-------------+         +-------------+         +-------------+    |</w:t>
       </w:r>
       <w:r>
         <w:br/>
@@ -18145,7 +18181,7 @@
         <w:rPr>
           <w:rStyle w:val="VerbatimChar"/>
         </w:rPr>
-        <w:t xml:space="preserve">│                                                                     │</w:t>
+        <w:t xml:space="preserve">|                                                                     |</w:t>
       </w:r>
       <w:r>
         <w:br/>
@@ -18154,7 +18190,7 @@
         <w:rPr>
           <w:rStyle w:val="VerbatimChar"/>
         </w:rPr>
-        <w:t xml:space="preserve">│  Data Flow:                                                         │</w:t>
+        <w:t xml:space="preserve">|  Data Flow:                                                         |</w:t>
       </w:r>
       <w:r>
         <w:br/>
@@ -18163,7 +18199,7 @@
         <w:rPr>
           <w:rStyle w:val="VerbatimChar"/>
         </w:rPr>
-        <w:t xml:space="preserve">│  • Telemetry → Delta Lake (mcmap_telemetry)                        │</w:t>
+        <w:t xml:space="preserve">|  - Telemetry -&gt; Delta Lake (mcmap_telemetry)                        |</w:t>
       </w:r>
       <w:r>
         <w:br/>
@@ -18172,7 +18208,7 @@
         <w:rPr>
           <w:rStyle w:val="VerbatimChar"/>
         </w:rPr>
-        <w:t xml:space="preserve">│  • Sessions → Delta Lake (mcmap_session_snapshots)                 │</w:t>
+        <w:t xml:space="preserve">|  - Sessions -&gt; Delta Lake (mcmap_session_snapshots)                 |</w:t>
       </w:r>
       <w:r>
         <w:br/>
@@ -18181,7 +18217,7 @@
         <w:rPr>
           <w:rStyle w:val="VerbatimChar"/>
         </w:rPr>
-        <w:t xml:space="preserve">│  • Audit → Delta Lake (mcmap_audit_events)                         │</w:t>
+        <w:t xml:space="preserve">|  - Audit -&gt; Delta Lake (mcmap_audit_events)                         |</w:t>
       </w:r>
       <w:r>
         <w:br/>
@@ -18190,7 +18226,7 @@
         <w:rPr>
           <w:rStyle w:val="VerbatimChar"/>
         </w:rPr>
-        <w:t xml:space="preserve">│  • Documents → Delta Lake (mcmap_generated_documents)              │</w:t>
+        <w:t xml:space="preserve">|  - Documents -&gt; Delta Lake (mcmap_generated_documents)              |</w:t>
       </w:r>
       <w:r>
         <w:br/>
@@ -18199,7 +18235,7 @@
         <w:rPr>
           <w:rStyle w:val="VerbatimChar"/>
         </w:rPr>
-        <w:t xml:space="preserve">│                                                                     │</w:t>
+        <w:t xml:space="preserve">|                                                                     |</w:t>
       </w:r>
       <w:r>
         <w:br/>
@@ -18208,7 +18244,7 @@
         <w:rPr>
           <w:rStyle w:val="VerbatimChar"/>
         </w:rPr>
-        <w:t xml:space="preserve">└─────────────────────────────────────────────────────────────────────┘</w:t>
+        <w:t xml:space="preserve">+---------------------------------------------------------------------+</w:t>
       </w:r>
     </w:p>
     <w:bookmarkEnd w:id="103"/>
@@ -19710,7 +19746,7 @@
         <w:rPr>
           <w:rStyle w:val="VerbatimChar"/>
         </w:rPr>
-        <w:t xml:space="preserve">1. ORC classifies intent â†’ Routes to CHA for channel strategy</w:t>
+        <w:t xml:space="preserve">1. ORC classifies intent -&gt; Routes to CHA for channel strategy</w:t>
       </w:r>
       <w:r>
         <w:br/>
@@ -19806,7 +19842,7 @@
         <w:rPr>
           <w:rStyle w:val="VerbatimChar"/>
         </w:rPr>
-        <w:t xml:space="preserve">1. ORC classifies intent â†’ Routes to PRF</w:t>
+        <w:t xml:space="preserve">1. ORC classifies intent -&gt; Routes to PRF</w:t>
       </w:r>
       <w:r>
         <w:br/>
@@ -19884,7 +19920,7 @@
         <w:rPr>
           <w:rStyle w:val="VerbatimChar"/>
         </w:rPr>
-        <w:t xml:space="preserve">1. ORC classifies intent → Routes to CST for framework</w:t>
+        <w:t xml:space="preserve">1. ORC classifies intent -&gt; Routes to CST for framework</w:t>
       </w:r>
       <w:r>
         <w:br/>
@@ -19989,7 +20025,7 @@
         <w:rPr>
           <w:rStyle w:val="VerbatimChar"/>
         </w:rPr>
-        <w:t xml:space="preserve">1. ORC classifies intent → Routes to GHA for growth analysis</w:t>
+        <w:t xml:space="preserve">1. ORC classifies intent -&gt; Routes to GHA for growth analysis</w:t>
       </w:r>
       <w:r>
         <w:br/>
@@ -20085,7 +20121,7 @@
         <w:rPr>
           <w:rStyle w:val="VerbatimChar"/>
         </w:rPr>
-        <w:t xml:space="preserve">1. ORC classifies intent → Routes to DVO for deployment</w:t>
+        <w:t xml:space="preserve">1. ORC classifies intent -&gt; Routes to DVO for deployment</w:t>
       </w:r>
       <w:r>
         <w:br/>

</xml_diff>